<commit_message>
Begin Work on Terrain
</commit_message>
<xml_diff>
--- a/Fork-in-the-Road-capstone-pre-production-scoping-document.docx
+++ b/Fork-in-the-Road-capstone-pre-production-scoping-document.docx
@@ -92,15 +92,7 @@
         <w:t>If you bring her 5 mushrooms, she will reward you.</w:t>
       </w:r>
       <w:r>
-        <w:t xml:space="preserve"> Point system </w:t>
-      </w:r>
-      <w:proofErr w:type="gramStart"/>
-      <w:r>
-        <w:t>is displayed in the players field of view at all times</w:t>
-      </w:r>
-      <w:proofErr w:type="gramEnd"/>
-      <w:r>
-        <w:t>.</w:t>
+        <w:t xml:space="preserve"> Point system is displayed in the players field of view at all times.</w:t>
       </w:r>
     </w:p>
     <w:p>
@@ -204,16 +196,22 @@
     </w:p>
     <w:p>
       <w:pPr>
+        <w:jc w:val="center"/>
+      </w:pPr>
+      <w:bookmarkStart w:id="4" w:name="_GoBack"/>
+      <w:bookmarkEnd w:id="4"/>
+    </w:p>
+    <w:p>
+      <w:pPr>
         <w:ind w:left="2160"/>
       </w:pPr>
       <w:r>
         <w:rPr>
           <w:noProof/>
         </w:rPr>
-        <w:lastRenderedPageBreak/>
         <w:drawing>
-          <wp:inline distT="0" distB="0" distL="0" distR="0" wp14:anchorId="11BCB723" wp14:editId="65F68983">
-            <wp:extent cx="3149600" cy="4572000"/>
+          <wp:inline distT="0" distB="0" distL="0" distR="0" wp14:anchorId="11BCB723" wp14:editId="7B1260D6">
+            <wp:extent cx="1794076" cy="2604304"/>
             <wp:effectExtent l="0" t="0" r="0" b="0"/>
             <wp:docPr id="14" name="Picture 14"/>
             <wp:cNvGraphicFramePr>
@@ -227,7 +225,7 @@
                     <pic:cNvPicPr/>
                   </pic:nvPicPr>
                   <pic:blipFill>
-                    <a:blip r:embed="rId6">
+                    <a:blip r:embed="rId6" cstate="print">
                       <a:extLst>
                         <a:ext uri="{28A0092B-C50C-407E-A947-70E740481C1C}">
                           <a14:useLocalDpi xmlns:a14="http://schemas.microsoft.com/office/drawing/2010/main" val="0"/>
@@ -241,7 +239,7 @@
                   <pic:spPr>
                     <a:xfrm>
                       <a:off x="0" y="0"/>
-                      <a:ext cx="3149600" cy="4572000"/>
+                      <a:ext cx="1818370" cy="2639569"/>
                     </a:xfrm>
                     <a:prstGeom prst="rect">
                       <a:avLst/>
@@ -270,8 +268,8 @@
           <w:numId w:val="1"/>
         </w:numPr>
       </w:pPr>
-      <w:bookmarkStart w:id="4" w:name="_fgndc93qqisc" w:colFirst="0" w:colLast="0"/>
-      <w:bookmarkEnd w:id="4"/>
+      <w:bookmarkStart w:id="5" w:name="_fgndc93qqisc" w:colFirst="0" w:colLast="0"/>
+      <w:bookmarkEnd w:id="5"/>
       <w:r>
         <w:lastRenderedPageBreak/>
         <w:t>Creatures in the Dark</w:t>
@@ -344,8 +342,8 @@
           <w:numId w:val="1"/>
         </w:numPr>
       </w:pPr>
-      <w:bookmarkStart w:id="5" w:name="_o6px0mkil7qd" w:colFirst="0" w:colLast="0"/>
-      <w:bookmarkEnd w:id="5"/>
+      <w:bookmarkStart w:id="6" w:name="_o6px0mkil7qd" w:colFirst="0" w:colLast="0"/>
+      <w:bookmarkEnd w:id="6"/>
       <w:r>
         <w:t>Fantasy</w:t>
       </w:r>
@@ -415,8 +413,8 @@
           <w:numId w:val="1"/>
         </w:numPr>
       </w:pPr>
-      <w:bookmarkStart w:id="6" w:name="_5lnlztv1ncy5" w:colFirst="0" w:colLast="0"/>
-      <w:bookmarkEnd w:id="6"/>
+      <w:bookmarkStart w:id="7" w:name="_5lnlztv1ncy5" w:colFirst="0" w:colLast="0"/>
+      <w:bookmarkEnd w:id="7"/>
       <w:r>
         <w:lastRenderedPageBreak/>
         <w:t>Greenery</w:t>
@@ -648,8 +646,6 @@
       <w:pPr>
         <w:ind w:left="2160"/>
       </w:pPr>
-      <w:bookmarkStart w:id="7" w:name="_GoBack"/>
-      <w:bookmarkEnd w:id="7"/>
       <w:r>
         <w:rPr>
           <w:noProof/>
@@ -775,9 +771,9 @@
           <w:noProof/>
         </w:rPr>
         <w:drawing>
-          <wp:inline distT="0" distB="0" distL="0" distR="0" wp14:anchorId="4350822C" wp14:editId="7CE3223F">
-            <wp:extent cx="4479475" cy="2743200"/>
-            <wp:effectExtent l="0" t="0" r="3810" b="0"/>
+          <wp:inline distT="0" distB="0" distL="0" distR="0" wp14:anchorId="4350822C" wp14:editId="298FE2E4">
+            <wp:extent cx="3515537" cy="2152891"/>
+            <wp:effectExtent l="0" t="0" r="2540" b="6350"/>
             <wp:docPr id="25" name="Picture 25"/>
             <wp:cNvGraphicFramePr>
               <a:graphicFrameLocks xmlns:a="http://schemas.openxmlformats.org/drawingml/2006/main" noChangeAspect="1"/>
@@ -790,7 +786,7 @@
                     <pic:cNvPicPr/>
                   </pic:nvPicPr>
                   <pic:blipFill>
-                    <a:blip r:embed="rId15">
+                    <a:blip r:embed="rId15" cstate="print">
                       <a:extLst>
                         <a:ext uri="{28A0092B-C50C-407E-A947-70E740481C1C}">
                           <a14:useLocalDpi xmlns:a14="http://schemas.microsoft.com/office/drawing/2010/main" val="0"/>
@@ -804,7 +800,7 @@
                   <pic:spPr>
                     <a:xfrm>
                       <a:off x="0" y="0"/>
-                      <a:ext cx="4496092" cy="2753376"/>
+                      <a:ext cx="3550180" cy="2174106"/>
                     </a:xfrm>
                     <a:prstGeom prst="rect">
                       <a:avLst/>
@@ -826,7 +822,6 @@
         <w:rPr>
           <w:noProof/>
         </w:rPr>
-        <w:lastRenderedPageBreak/>
         <w:drawing>
           <wp:inline distT="0" distB="0" distL="0" distR="0" wp14:anchorId="3F41D5B2" wp14:editId="3C61F3E2">
             <wp:extent cx="3883306" cy="2655252"/>
@@ -881,6 +876,7 @@
       <w:bookmarkStart w:id="9" w:name="_uqwyo8jct9i2" w:colFirst="0" w:colLast="0"/>
       <w:bookmarkEnd w:id="9"/>
       <w:r>
+        <w:lastRenderedPageBreak/>
         <w:t>Game Loop</w:t>
       </w:r>
     </w:p>
@@ -1046,7 +1042,6 @@
       <w:bookmarkEnd w:id="11"/>
       <w:bookmarkEnd w:id="12"/>
       <w:r>
-        <w:lastRenderedPageBreak/>
         <w:t xml:space="preserve">“Fork in the Road” </w:t>
       </w:r>
       <w:r>
@@ -1164,45 +1159,6 @@
       </w:r>
       <w:r>
         <w:t xml:space="preserve">Greenery </w:t>
-      </w:r>
-    </w:p>
-    <w:p>
-      <w:pPr>
-        <w:numPr>
-          <w:ilvl w:val="2"/>
-          <w:numId w:val="1"/>
-        </w:numPr>
-        <w:rPr>
-          <w:b/>
-          <w:sz w:val="24"/>
-          <w:szCs w:val="24"/>
-        </w:rPr>
-      </w:pPr>
-      <w:r>
-        <w:rPr>
-          <w:b/>
-          <w:sz w:val="24"/>
-          <w:szCs w:val="24"/>
-        </w:rPr>
-        <w:t xml:space="preserve">Revised: Will use </w:t>
-      </w:r>
-      <w:proofErr w:type="spellStart"/>
-      <w:r>
-        <w:rPr>
-          <w:b/>
-          <w:sz w:val="24"/>
-          <w:szCs w:val="24"/>
-        </w:rPr>
-        <w:t>SpeedTree</w:t>
-      </w:r>
-      <w:proofErr w:type="spellEnd"/>
-      <w:r>
-        <w:rPr>
-          <w:b/>
-          <w:sz w:val="24"/>
-          <w:szCs w:val="24"/>
-        </w:rPr>
-        <w:t xml:space="preserve"> to create the forest and save on performance and creation time. </w:t>
       </w:r>
     </w:p>
     <w:p>

</xml_diff>